<commit_message>
Una vez realizado los cambios que fueron en una impresion mas que en los cálculos. Subo denuevo
</commit_message>
<xml_diff>
--- a/funcionamiento compilación corrida y datosRocioRuiz.docx
+++ b/funcionamiento compilación corrida y datosRocioRuiz.docx
@@ -1,6 +1,7 @@
 
 <file path=word/document.xml><?xml version="1.0" encoding="utf-8"?>
 <w:document xmlns:wpc="http://schemas.microsoft.com/office/word/2010/wordprocessingCanvas" xmlns:mc="http://schemas.openxmlformats.org/markup-compatibility/2006" xmlns:o="urn:schemas-microsoft-com:office:office" xmlns:r="http://schemas.openxmlformats.org/officeDocument/2006/relationships" xmlns:m="http://schemas.openxmlformats.org/officeDocument/2006/math" xmlns:v="urn:schemas-microsoft-com:vml" xmlns:wp14="http://schemas.microsoft.com/office/word/2010/wordprocessingDrawing" xmlns:wp="http://schemas.openxmlformats.org/drawingml/2006/wordprocessingDrawing" xmlns:w10="urn:schemas-microsoft-com:office:word" xmlns:w="http://schemas.openxmlformats.org/wordprocessingml/2006/main" xmlns:w14="http://schemas.microsoft.com/office/word/2010/wordml" xmlns:w15="http://schemas.microsoft.com/office/word/2012/wordml" xmlns:wpg="http://schemas.microsoft.com/office/word/2010/wordprocessingGroup" xmlns:wpi="http://schemas.microsoft.com/office/word/2010/wordprocessingInk" xmlns:wne="http://schemas.microsoft.com/office/word/2006/wordml" xmlns:wps="http://schemas.microsoft.com/office/word/2010/wordprocessingShape" mc:Ignorable="w14 w15 wp14">
+  <w:background w:color="D9E2F3" w:themeColor="accent5" w:themeTint="33"/>
   <w:body>
     <w:p>
       <w:pPr>
@@ -166,7 +167,45 @@
         <w:t>datos.</w:t>
       </w:r>
     </w:p>
-    <w:p/>
+    <w:p>
+      <w:pPr>
+        <w:rPr>
+          <w:b/>
+          <w:color w:val="C45911" w:themeColor="accent2" w:themeShade="BF"/>
+          <w:sz w:val="40"/>
+          <w:szCs w:val="40"/>
+        </w:rPr>
+      </w:pPr>
+      <w:r>
+        <w:rPr>
+          <w:b/>
+          <w:color w:val="C45911" w:themeColor="accent2" w:themeShade="BF"/>
+          <w:sz w:val="40"/>
+          <w:szCs w:val="40"/>
+        </w:rPr>
+        <w:t>VERSION</w:t>
+      </w:r>
+      <w:r>
+        <w:rPr>
+          <w:b/>
+          <w:color w:val="C45911" w:themeColor="accent2" w:themeShade="BF"/>
+          <w:sz w:val="40"/>
+          <w:szCs w:val="40"/>
+        </w:rPr>
+        <w:t xml:space="preserve"> </w:t>
+      </w:r>
+      <w:bookmarkStart w:id="0" w:name="_GoBack"/>
+      <w:bookmarkEnd w:id="0"/>
+      <w:r>
+        <w:rPr>
+          <w:b/>
+          <w:color w:val="C45911" w:themeColor="accent2" w:themeShade="BF"/>
+          <w:sz w:val="40"/>
+          <w:szCs w:val="40"/>
+        </w:rPr>
+        <w:t>2</w:t>
+      </w:r>
+    </w:p>
     <w:p>
       <w:r>
         <w:t xml:space="preserve">El programa básico que se me ha solicitado crear es </w:t>
@@ -401,15 +440,7 @@
     </w:p>
     <w:p>
       <w:r>
-        <w:t xml:space="preserve">De igual forma se envía los valores procesados a un archivo </w:t>
-      </w:r>
-      <w:proofErr w:type="spellStart"/>
-      <w:r>
-        <w:t>Txt</w:t>
-      </w:r>
-      <w:proofErr w:type="spellEnd"/>
-      <w:r>
-        <w:t xml:space="preserve"> denominado resultados</w:t>
+        <w:t>De igual forma se envía los valores procesados a un archivo Txt denominado resultados</w:t>
       </w:r>
       <w:r>
         <w:t>, como se observa en la siguiente imagen</w:t>
@@ -476,14 +507,81 @@
       </w:r>
     </w:p>
     <w:p>
-      <w:bookmarkStart w:id="0" w:name="_GoBack"/>
-      <w:bookmarkEnd w:id="0"/>
+      <w:r>
+        <w:t>S</w:t>
+      </w:r>
+      <w:r>
+        <w:t>e puede visualizar una nueva impresión en la c</w:t>
+      </w:r>
+      <w:r>
+        <w:t>onsola que dice PARA VER LOS CAMBIOS EN GITHUB</w:t>
+      </w:r>
+      <w:r>
+        <w:t>:</w:t>
+      </w:r>
+    </w:p>
+    <w:p>
+      <w:pPr>
+        <w:rPr>
+          <w:b/>
+        </w:rPr>
+      </w:pPr>
       <w:r>
         <w:rPr>
           <w:noProof/>
           <w:lang w:eastAsia="es-ES"/>
         </w:rPr>
         <w:lastRenderedPageBreak/>
+        <w:drawing>
+          <wp:inline distT="0" distB="0" distL="0" distR="0" wp14:anchorId="2FE31A87" wp14:editId="13134E60">
+            <wp:extent cx="4134679" cy="2372356"/>
+            <wp:effectExtent l="0" t="0" r="0" b="9525"/>
+            <wp:docPr id="11" name="Imagen 11"/>
+            <wp:cNvGraphicFramePr>
+              <a:graphicFrameLocks xmlns:a="http://schemas.openxmlformats.org/drawingml/2006/main" noChangeAspect="1"/>
+            </wp:cNvGraphicFramePr>
+            <a:graphic xmlns:a="http://schemas.openxmlformats.org/drawingml/2006/main">
+              <a:graphicData uri="http://schemas.openxmlformats.org/drawingml/2006/picture">
+                <pic:pic xmlns:pic="http://schemas.openxmlformats.org/drawingml/2006/picture">
+                  <pic:nvPicPr>
+                    <pic:cNvPr id="1" name=""/>
+                    <pic:cNvPicPr/>
+                  </pic:nvPicPr>
+                  <pic:blipFill rotWithShape="1">
+                    <a:blip r:embed="rId10"/>
+                    <a:srcRect l="9132" t="57630" r="63913" b="14860"/>
+                    <a:stretch/>
+                  </pic:blipFill>
+                  <pic:spPr bwMode="auto">
+                    <a:xfrm>
+                      <a:off x="0" y="0"/>
+                      <a:ext cx="4144921" cy="2378233"/>
+                    </a:xfrm>
+                    <a:prstGeom prst="rect">
+                      <a:avLst/>
+                    </a:prstGeom>
+                    <a:ln>
+                      <a:noFill/>
+                    </a:ln>
+                    <a:extLst>
+                      <a:ext uri="{53640926-AAD7-44D8-BBD7-CCE9431645EC}">
+                        <a14:shadowObscured xmlns:a14="http://schemas.microsoft.com/office/drawing/2010/main"/>
+                      </a:ext>
+                    </a:extLst>
+                  </pic:spPr>
+                </pic:pic>
+              </a:graphicData>
+            </a:graphic>
+          </wp:inline>
+        </w:drawing>
+      </w:r>
+    </w:p>
+    <w:p>
+      <w:r>
+        <w:rPr>
+          <w:noProof/>
+          <w:lang w:eastAsia="es-ES"/>
+        </w:rPr>
         <w:drawing>
           <wp:inline distT="0" distB="0" distL="0" distR="0" wp14:anchorId="32DCBE91" wp14:editId="156E20F5">
             <wp:extent cx="6067425" cy="4357217"/>
@@ -500,7 +598,7 @@
                     <pic:cNvPicPr/>
                   </pic:nvPicPr>
                   <pic:blipFill>
-                    <a:blip r:embed="rId10"/>
+                    <a:blip r:embed="rId11"/>
                     <a:stretch>
                       <a:fillRect/>
                     </a:stretch>
@@ -523,8 +621,6 @@
     </w:p>
     <w:p/>
     <w:p/>
-    <w:p/>
-    <w:p/>
     <w:p>
       <w:pPr>
         <w:jc w:val="both"/>
@@ -551,6 +647,7 @@
           <w:noProof/>
           <w:lang w:eastAsia="es-ES"/>
         </w:rPr>
+        <w:lastRenderedPageBreak/>
         <w:drawing>
           <wp:inline distT="0" distB="0" distL="0" distR="0" wp14:anchorId="52A300FC" wp14:editId="5269A63A">
             <wp:extent cx="5400675" cy="2091322"/>
@@ -567,7 +664,7 @@
                     <pic:cNvPicPr/>
                   </pic:nvPicPr>
                   <pic:blipFill rotWithShape="1">
-                    <a:blip r:embed="rId10"/>
+                    <a:blip r:embed="rId11"/>
                     <a:srcRect t="72224" r="58547" b="5421"/>
                     <a:stretch/>
                   </pic:blipFill>
@@ -603,7 +700,6 @@
           <w:noProof/>
           <w:lang w:eastAsia="es-ES"/>
         </w:rPr>
-        <w:lastRenderedPageBreak/>
         <w:drawing>
           <wp:inline distT="0" distB="0" distL="0" distR="0" wp14:anchorId="23A25190" wp14:editId="6B9F843A">
             <wp:extent cx="4686300" cy="2626850"/>
@@ -620,7 +716,7 @@
                     <pic:cNvPicPr/>
                   </pic:nvPicPr>
                   <pic:blipFill rotWithShape="1">
-                    <a:blip r:embed="rId11"/>
+                    <a:blip r:embed="rId12"/>
                     <a:srcRect t="60668" r="60666" b="8630"/>
                     <a:stretch/>
                   </pic:blipFill>
@@ -663,21 +759,7 @@
         <w:rPr>
           <w:b/>
         </w:rPr>
-        <w:t xml:space="preserve">El archivo </w:t>
-      </w:r>
-      <w:proofErr w:type="spellStart"/>
-      <w:r>
-        <w:rPr>
-          <w:b/>
-        </w:rPr>
-        <w:t>Txt</w:t>
-      </w:r>
-      <w:proofErr w:type="spellEnd"/>
-      <w:r>
-        <w:rPr>
-          <w:b/>
-        </w:rPr>
-        <w:t xml:space="preserve"> al que envía la información se almacena dentro del proyecto en este caso, ya que no le especifique la ruta. En este caso lo llame resultados.</w:t>
+        <w:t>El archivo Txt al que envía la información se almacena dentro del proyecto en este caso, ya que no le especifique la ruta. En este caso lo llame resultados.</w:t>
       </w:r>
     </w:p>
     <w:p>
@@ -686,6 +768,7 @@
           <w:noProof/>
           <w:lang w:eastAsia="es-ES"/>
         </w:rPr>
+        <w:lastRenderedPageBreak/>
         <w:drawing>
           <wp:inline distT="0" distB="0" distL="0" distR="0" wp14:anchorId="6C036923" wp14:editId="00F9F5DC">
             <wp:extent cx="5397137" cy="1600200"/>
@@ -702,7 +785,7 @@
                     <pic:cNvPicPr/>
                   </pic:nvPicPr>
                   <pic:blipFill rotWithShape="1">
-                    <a:blip r:embed="rId12"/>
+                    <a:blip r:embed="rId13"/>
                     <a:srcRect l="19344" t="28172" r="36963" b="47519"/>
                     <a:stretch/>
                   </pic:blipFill>
@@ -750,10 +833,10 @@
           <w:lang w:eastAsia="es-ES"/>
         </w:rPr>
         <w:drawing>
-          <wp:inline distT="0" distB="0" distL="0" distR="0" wp14:anchorId="2A0A01AA" wp14:editId="475C4468">
-            <wp:extent cx="4838700" cy="2213448"/>
+          <wp:inline distT="0" distB="0" distL="0" distR="0" wp14:anchorId="146956C8" wp14:editId="538505F8">
+            <wp:extent cx="5400040" cy="2807335"/>
             <wp:effectExtent l="0" t="0" r="0" b="0"/>
-            <wp:docPr id="7" name="Imagen 7"/>
+            <wp:docPr id="12" name="Imagen 12"/>
             <wp:cNvGraphicFramePr>
               <a:graphicFrameLocks xmlns:a="http://schemas.openxmlformats.org/drawingml/2006/main" noChangeAspect="1"/>
             </wp:cNvGraphicFramePr>
@@ -765,7 +848,7 @@
                     <pic:cNvPicPr/>
                   </pic:nvPicPr>
                   <pic:blipFill>
-                    <a:blip r:embed="rId9"/>
+                    <a:blip r:embed="rId14"/>
                     <a:stretch>
                       <a:fillRect/>
                     </a:stretch>
@@ -773,7 +856,7 @@
                   <pic:spPr>
                     <a:xfrm>
                       <a:off x="0" y="0"/>
-                      <a:ext cx="4852374" cy="2219703"/>
+                      <a:ext cx="5400040" cy="2807335"/>
                     </a:xfrm>
                     <a:prstGeom prst="rect">
                       <a:avLst/>

</xml_diff>